<commit_message>
Update "Staerken und Grenzen"
</commit_message>
<xml_diff>
--- a/2.Vortrag/Handout.docx
+++ b/2.Vortrag/Handout.docx
@@ -810,148 +810,165 @@
         <w:pStyle w:val="KeinLeerraum"/>
         <w:rPr>
           <w:rFonts w:ascii="Times New Roman" w:hAnsi="Times New Roman" w:cs="Times New Roman"/>
-        </w:rPr>
-      </w:pPr>
-      <w:r>
-        <w:rPr>
-          <w:rFonts w:ascii="Times New Roman" w:hAnsi="Times New Roman" w:cs="Times New Roman"/>
-        </w:rPr>
-        <w:t xml:space="preserve">- </w:t>
-      </w:r>
-      <w:r>
-        <w:rPr>
-          <w:rFonts w:ascii="Times New Roman" w:hAnsi="Times New Roman" w:cs="Times New Roman"/>
-        </w:rPr>
-        <w:t>Vollumfassende Betrachtung des Systems durch Zerlegung in kleinste Komponenten.</w:t>
-      </w:r>
-    </w:p>
-    <w:p>
-      <w:pPr>
-        <w:pStyle w:val="KeinLeerraum"/>
-        <w:rPr>
-          <w:rFonts w:ascii="Times New Roman" w:hAnsi="Times New Roman" w:cs="Times New Roman"/>
-        </w:rPr>
-      </w:pPr>
-      <w:r>
-        <w:rPr>
-          <w:rFonts w:ascii="Times New Roman" w:hAnsi="Times New Roman" w:cs="Times New Roman"/>
-        </w:rPr>
-        <w:t xml:space="preserve">- </w:t>
-      </w:r>
-      <w:r>
-        <w:rPr>
-          <w:rFonts w:ascii="Times New Roman" w:hAnsi="Times New Roman" w:cs="Times New Roman"/>
-        </w:rPr>
-        <w:t>ISO-Regelwerke beschreiben FMEA.</w:t>
-      </w:r>
-    </w:p>
-    <w:p>
-      <w:pPr>
-        <w:pStyle w:val="KeinLeerraum"/>
-        <w:rPr>
-          <w:rFonts w:ascii="Times New Roman" w:hAnsi="Times New Roman" w:cs="Times New Roman"/>
-        </w:rPr>
-      </w:pPr>
-      <w:r>
-        <w:rPr>
-          <w:rFonts w:ascii="Times New Roman" w:hAnsi="Times New Roman" w:cs="Times New Roman"/>
-        </w:rPr>
-        <w:t xml:space="preserve">- </w:t>
-      </w:r>
-      <w:r>
-        <w:rPr>
-          <w:rFonts w:ascii="Times New Roman" w:hAnsi="Times New Roman" w:cs="Times New Roman"/>
-        </w:rPr>
-        <w:t>Klare Formalisierung mithilfe von "Worksheets."</w:t>
-      </w:r>
-    </w:p>
-    <w:p>
-      <w:pPr>
-        <w:pStyle w:val="KeinLeerraum"/>
-        <w:rPr>
-          <w:rFonts w:ascii="Times New Roman" w:hAnsi="Times New Roman" w:cs="Times New Roman"/>
-        </w:rPr>
-      </w:pPr>
-      <w:r>
-        <w:rPr>
-          <w:rFonts w:ascii="Times New Roman" w:hAnsi="Times New Roman" w:cs="Times New Roman"/>
-        </w:rPr>
-        <w:t xml:space="preserve">- </w:t>
-      </w:r>
-      <w:r>
-        <w:rPr>
-          <w:rFonts w:ascii="Times New Roman" w:hAnsi="Times New Roman" w:cs="Times New Roman"/>
-        </w:rPr>
-        <w:t>Mathematische Herausforderungen bei der Multiplikation ordinal skalierter Merkmale.</w:t>
-      </w:r>
-    </w:p>
-    <w:p>
-      <w:pPr>
-        <w:pStyle w:val="KeinLeerraum"/>
-        <w:rPr>
-          <w:rFonts w:ascii="Times New Roman" w:hAnsi="Times New Roman" w:cs="Times New Roman"/>
-        </w:rPr>
-      </w:pPr>
-      <w:r>
-        <w:rPr>
-          <w:rFonts w:ascii="Times New Roman" w:hAnsi="Times New Roman" w:cs="Times New Roman"/>
-        </w:rPr>
-        <w:t xml:space="preserve">- </w:t>
-      </w:r>
-      <w:r>
-        <w:rPr>
-          <w:rFonts w:ascii="Times New Roman" w:hAnsi="Times New Roman" w:cs="Times New Roman"/>
-        </w:rPr>
-        <w:t>Begrenzte Bewertungsmöglichkeiten für bestimmte Risiken.</w:t>
-      </w:r>
-    </w:p>
-    <w:p>
-      <w:pPr>
-        <w:pStyle w:val="KeinLeerraum"/>
-        <w:rPr>
-          <w:rFonts w:ascii="Times New Roman" w:hAnsi="Times New Roman" w:cs="Times New Roman"/>
-        </w:rPr>
-      </w:pPr>
-      <w:r>
-        <w:rPr>
-          <w:rFonts w:ascii="Times New Roman" w:hAnsi="Times New Roman" w:cs="Times New Roman"/>
-        </w:rPr>
-        <w:t xml:space="preserve">- </w:t>
-      </w:r>
-      <w:r>
-        <w:rPr>
-          <w:rFonts w:ascii="Times New Roman" w:hAnsi="Times New Roman" w:cs="Times New Roman"/>
-        </w:rPr>
-        <w:t>Zeit- und Ressourcenverbrauch.</w:t>
-      </w:r>
-    </w:p>
-    <w:p>
-      <w:pPr>
-        <w:pStyle w:val="KeinLeerraum"/>
-        <w:rPr>
-          <w:rFonts w:ascii="Times New Roman" w:hAnsi="Times New Roman" w:cs="Times New Roman"/>
-        </w:rPr>
-      </w:pPr>
-      <w:r>
-        <w:rPr>
-          <w:rFonts w:ascii="Times New Roman" w:hAnsi="Times New Roman" w:cs="Times New Roman"/>
-        </w:rPr>
-        <w:t xml:space="preserve">- </w:t>
-      </w:r>
-      <w:r>
-        <w:rPr>
-          <w:rFonts w:ascii="Times New Roman" w:hAnsi="Times New Roman" w:cs="Times New Roman"/>
-        </w:rPr>
-        <w:t>Großer Datenbedarf und Systemkenntnisse erforderlich.</w:t>
-      </w:r>
-    </w:p>
-    <w:p>
-      <w:pPr>
-        <w:pStyle w:val="KeinLeerraum"/>
-        <w:rPr>
-          <w:rFonts w:ascii="Times New Roman" w:hAnsi="Times New Roman" w:cs="Times New Roman"/>
           <w:b/>
           <w:bCs/>
+        </w:rPr>
+      </w:pPr>
+      <w:r>
+        <w:rPr>
+          <w:rFonts w:ascii="Times New Roman" w:hAnsi="Times New Roman" w:cs="Times New Roman"/>
+        </w:rPr>
+        <w:t xml:space="preserve">- </w:t>
+      </w:r>
+      <w:r>
+        <w:rPr>
+          <w:rFonts w:ascii="Times New Roman" w:hAnsi="Times New Roman" w:cs="Times New Roman"/>
+          <w:b/>
+          <w:bCs/>
+        </w:rPr>
+        <w:t>Stärken</w:t>
+      </w:r>
+    </w:p>
+    <w:p>
+      <w:pPr>
+        <w:pStyle w:val="KeinLeerraum"/>
+        <w:rPr>
+          <w:rFonts w:ascii="Times New Roman" w:hAnsi="Times New Roman" w:cs="Times New Roman"/>
+        </w:rPr>
+      </w:pPr>
+      <w:r>
+        <w:rPr>
+          <w:rFonts w:ascii="Times New Roman" w:hAnsi="Times New Roman" w:cs="Times New Roman"/>
+          <w:b/>
+          <w:bCs/>
+        </w:rPr>
+        <w:tab/>
+      </w:r>
+      <w:r>
+        <w:rPr>
+          <w:rFonts w:ascii="Times New Roman" w:hAnsi="Times New Roman" w:cs="Times New Roman"/>
+        </w:rPr>
+        <w:t>Modellierung von zufälligen Zustandsänderungen ist einfach (GBM-Modellierung).</w:t>
+      </w:r>
+    </w:p>
+    <w:p>
+      <w:pPr>
+        <w:pStyle w:val="KeinLeerraum"/>
+        <w:ind w:firstLine="708"/>
+        <w:rPr>
+          <w:rFonts w:ascii="Times New Roman" w:hAnsi="Times New Roman" w:cs="Times New Roman"/>
+        </w:rPr>
+      </w:pPr>
+      <w:r>
+        <w:rPr>
+          <w:rFonts w:ascii="Times New Roman" w:hAnsi="Times New Roman" w:cs="Times New Roman"/>
+        </w:rPr>
+        <w:t>Leichte Modellierung von stochastischen Netzen.</w:t>
+      </w:r>
+    </w:p>
+    <w:p>
+      <w:pPr>
+        <w:pStyle w:val="KeinLeerraum"/>
+        <w:ind w:firstLine="708"/>
+        <w:rPr>
+          <w:rFonts w:ascii="Times New Roman" w:hAnsi="Times New Roman" w:cs="Times New Roman"/>
+        </w:rPr>
+      </w:pPr>
+      <w:r>
+        <w:rPr>
+          <w:rFonts w:ascii="Times New Roman" w:hAnsi="Times New Roman" w:cs="Times New Roman"/>
+        </w:rPr>
+        <w:t>Verständliches Grundprinzip von Markov-Ketten, leicht kommunizierbar.</w:t>
+      </w:r>
+    </w:p>
+    <w:p>
+      <w:pPr>
+        <w:pStyle w:val="KeinLeerraum"/>
+        <w:ind w:firstLine="708"/>
+        <w:rPr>
+          <w:rFonts w:ascii="Times New Roman" w:hAnsi="Times New Roman" w:cs="Times New Roman"/>
+        </w:rPr>
+      </w:pPr>
+      <w:r>
+        <w:rPr>
+          <w:rFonts w:ascii="Times New Roman" w:hAnsi="Times New Roman" w:cs="Times New Roman"/>
+        </w:rPr>
+        <w:t>Effiziente Algorithmen, besonders mit stochastischen IT-Werkzeugen.</w:t>
+      </w:r>
+    </w:p>
+    <w:p>
+      <w:pPr>
+        <w:pStyle w:val="KeinLeerraum"/>
+        <w:rPr>
+          <w:rFonts w:ascii="Times New Roman" w:hAnsi="Times New Roman" w:cs="Times New Roman"/>
+          <w:b/>
+          <w:bCs/>
+        </w:rPr>
+      </w:pPr>
+      <w:r>
+        <w:rPr>
+          <w:rFonts w:ascii="Times New Roman" w:hAnsi="Times New Roman" w:cs="Times New Roman"/>
+        </w:rPr>
+        <w:t>-</w:t>
+      </w:r>
+      <w:r>
+        <w:rPr>
+          <w:rFonts w:ascii="Times New Roman" w:hAnsi="Times New Roman" w:cs="Times New Roman"/>
+        </w:rPr>
+        <w:t xml:space="preserve"> </w:t>
+      </w:r>
+      <w:r>
+        <w:rPr>
+          <w:rFonts w:ascii="Times New Roman" w:hAnsi="Times New Roman" w:cs="Times New Roman"/>
+          <w:b/>
+          <w:bCs/>
+        </w:rPr>
+        <w:t>Grenzen</w:t>
+      </w:r>
+    </w:p>
+    <w:p>
+      <w:pPr>
+        <w:pStyle w:val="KeinLeerraum"/>
+        <w:rPr>
+          <w:rFonts w:ascii="Times New Roman" w:hAnsi="Times New Roman" w:cs="Times New Roman"/>
+        </w:rPr>
+      </w:pPr>
+      <w:r>
+        <w:rPr>
+          <w:rFonts w:ascii="Times New Roman" w:hAnsi="Times New Roman" w:cs="Times New Roman"/>
+          <w:b/>
+          <w:bCs/>
+        </w:rPr>
+        <w:tab/>
+      </w:r>
+      <w:r>
+        <w:rPr>
+          <w:rFonts w:ascii="Times New Roman" w:hAnsi="Times New Roman" w:cs="Times New Roman"/>
+        </w:rPr>
+        <w:t>Hohe Rechenkomplexität.</w:t>
+      </w:r>
+    </w:p>
+    <w:p>
+      <w:pPr>
+        <w:pStyle w:val="KeinLeerraum"/>
+        <w:ind w:firstLine="708"/>
+        <w:rPr>
+          <w:rFonts w:ascii="Times New Roman" w:hAnsi="Times New Roman" w:cs="Times New Roman"/>
+        </w:rPr>
+      </w:pPr>
+      <w:r>
+        <w:rPr>
+          <w:rFonts w:ascii="Times New Roman" w:hAnsi="Times New Roman" w:cs="Times New Roman"/>
+        </w:rPr>
+        <w:t>Erfordert umfangreiche mathematische/stochastische Fachkenntnisse.</w:t>
+      </w:r>
+    </w:p>
+    <w:p>
+      <w:pPr>
+        <w:pStyle w:val="KeinLeerraum"/>
+        <w:ind w:firstLine="708"/>
+        <w:rPr>
+          <w:rFonts w:ascii="Times New Roman" w:hAnsi="Times New Roman" w:cs="Times New Roman"/>
           <w:sz w:val="28"/>
           <w:szCs w:val="28"/>
         </w:rPr>
@@ -960,13 +977,13 @@
         <w:rPr>
           <w:rFonts w:ascii="Times New Roman" w:hAnsi="Times New Roman" w:cs="Times New Roman"/>
         </w:rPr>
-        <w:t xml:space="preserve">- </w:t>
-      </w:r>
-      <w:r>
-        <w:rPr>
-          <w:rFonts w:ascii="Times New Roman" w:hAnsi="Times New Roman" w:cs="Times New Roman"/>
-        </w:rPr>
-        <w:t>Interdependenzen können in der ursprünglichen FMEA nicht analysiert werden.</w:t>
+        <w:t>Begrenzte Fähigkeit, extreme Stressszenarien praktisch mit einem Random Walk abzubilden</w:t>
+      </w:r>
+      <w:r>
+        <w:rPr>
+          <w:rFonts w:ascii="Times New Roman" w:hAnsi="Times New Roman" w:cs="Times New Roman"/>
+        </w:rPr>
+        <w:t>.</w:t>
       </w:r>
     </w:p>
     <w:p>
@@ -1481,6 +1498,119 @@
     </w:lvl>
   </w:abstractNum>
   <w:abstractNum w:abstractNumId="1" w15:restartNumberingAfterBreak="0">
+    <w:nsid w:val="05524234"/>
+    <w:multiLevelType w:val="hybridMultilevel"/>
+    <w:tmpl w:val="387C5CAC"/>
+    <w:lvl w:ilvl="0" w:tplc="CFB4D7CC">
+      <w:numFmt w:val="bullet"/>
+      <w:lvlText w:val="-"/>
+      <w:lvlJc w:val="left"/>
+      <w:pPr>
+        <w:ind w:left="720" w:hanging="360"/>
+      </w:pPr>
+      <w:rPr>
+        <w:rFonts w:ascii="Times New Roman" w:eastAsiaTheme="minorHAnsi" w:hAnsi="Times New Roman" w:cs="Times New Roman" w:hint="default"/>
+        <w:sz w:val="22"/>
+      </w:rPr>
+    </w:lvl>
+    <w:lvl w:ilvl="1" w:tplc="04070003" w:tentative="1">
+      <w:start w:val="1"/>
+      <w:numFmt w:val="bullet"/>
+      <w:lvlText w:val="o"/>
+      <w:lvlJc w:val="left"/>
+      <w:pPr>
+        <w:ind w:left="1440" w:hanging="360"/>
+      </w:pPr>
+      <w:rPr>
+        <w:rFonts w:ascii="Courier New" w:hAnsi="Courier New" w:cs="Courier New" w:hint="default"/>
+      </w:rPr>
+    </w:lvl>
+    <w:lvl w:ilvl="2" w:tplc="04070005" w:tentative="1">
+      <w:start w:val="1"/>
+      <w:numFmt w:val="bullet"/>
+      <w:lvlText w:val=""/>
+      <w:lvlJc w:val="left"/>
+      <w:pPr>
+        <w:ind w:left="2160" w:hanging="360"/>
+      </w:pPr>
+      <w:rPr>
+        <w:rFonts w:ascii="Wingdings" w:hAnsi="Wingdings" w:hint="default"/>
+      </w:rPr>
+    </w:lvl>
+    <w:lvl w:ilvl="3" w:tplc="04070001" w:tentative="1">
+      <w:start w:val="1"/>
+      <w:numFmt w:val="bullet"/>
+      <w:lvlText w:val=""/>
+      <w:lvlJc w:val="left"/>
+      <w:pPr>
+        <w:ind w:left="2880" w:hanging="360"/>
+      </w:pPr>
+      <w:rPr>
+        <w:rFonts w:ascii="Symbol" w:hAnsi="Symbol" w:hint="default"/>
+      </w:rPr>
+    </w:lvl>
+    <w:lvl w:ilvl="4" w:tplc="04070003" w:tentative="1">
+      <w:start w:val="1"/>
+      <w:numFmt w:val="bullet"/>
+      <w:lvlText w:val="o"/>
+      <w:lvlJc w:val="left"/>
+      <w:pPr>
+        <w:ind w:left="3600" w:hanging="360"/>
+      </w:pPr>
+      <w:rPr>
+        <w:rFonts w:ascii="Courier New" w:hAnsi="Courier New" w:cs="Courier New" w:hint="default"/>
+      </w:rPr>
+    </w:lvl>
+    <w:lvl w:ilvl="5" w:tplc="04070005" w:tentative="1">
+      <w:start w:val="1"/>
+      <w:numFmt w:val="bullet"/>
+      <w:lvlText w:val=""/>
+      <w:lvlJc w:val="left"/>
+      <w:pPr>
+        <w:ind w:left="4320" w:hanging="360"/>
+      </w:pPr>
+      <w:rPr>
+        <w:rFonts w:ascii="Wingdings" w:hAnsi="Wingdings" w:hint="default"/>
+      </w:rPr>
+    </w:lvl>
+    <w:lvl w:ilvl="6" w:tplc="04070001" w:tentative="1">
+      <w:start w:val="1"/>
+      <w:numFmt w:val="bullet"/>
+      <w:lvlText w:val=""/>
+      <w:lvlJc w:val="left"/>
+      <w:pPr>
+        <w:ind w:left="5040" w:hanging="360"/>
+      </w:pPr>
+      <w:rPr>
+        <w:rFonts w:ascii="Symbol" w:hAnsi="Symbol" w:hint="default"/>
+      </w:rPr>
+    </w:lvl>
+    <w:lvl w:ilvl="7" w:tplc="04070003" w:tentative="1">
+      <w:start w:val="1"/>
+      <w:numFmt w:val="bullet"/>
+      <w:lvlText w:val="o"/>
+      <w:lvlJc w:val="left"/>
+      <w:pPr>
+        <w:ind w:left="5760" w:hanging="360"/>
+      </w:pPr>
+      <w:rPr>
+        <w:rFonts w:ascii="Courier New" w:hAnsi="Courier New" w:cs="Courier New" w:hint="default"/>
+      </w:rPr>
+    </w:lvl>
+    <w:lvl w:ilvl="8" w:tplc="04070005" w:tentative="1">
+      <w:start w:val="1"/>
+      <w:numFmt w:val="bullet"/>
+      <w:lvlText w:val=""/>
+      <w:lvlJc w:val="left"/>
+      <w:pPr>
+        <w:ind w:left="6480" w:hanging="360"/>
+      </w:pPr>
+      <w:rPr>
+        <w:rFonts w:ascii="Wingdings" w:hAnsi="Wingdings" w:hint="default"/>
+      </w:rPr>
+    </w:lvl>
+  </w:abstractNum>
+  <w:abstractNum w:abstractNumId="2" w15:restartNumberingAfterBreak="0">
     <w:nsid w:val="108A2B99"/>
     <w:multiLevelType w:val="hybridMultilevel"/>
     <w:tmpl w:val="929ABDF4"/>
@@ -1593,7 +1723,7 @@
       </w:rPr>
     </w:lvl>
   </w:abstractNum>
-  <w:abstractNum w:abstractNumId="2" w15:restartNumberingAfterBreak="0">
+  <w:abstractNum w:abstractNumId="3" w15:restartNumberingAfterBreak="0">
     <w:nsid w:val="261A5A3C"/>
     <w:multiLevelType w:val="hybridMultilevel"/>
     <w:tmpl w:val="C49408EE"/>
@@ -1706,7 +1836,7 @@
       </w:rPr>
     </w:lvl>
   </w:abstractNum>
-  <w:abstractNum w:abstractNumId="3" w15:restartNumberingAfterBreak="0">
+  <w:abstractNum w:abstractNumId="4" w15:restartNumberingAfterBreak="0">
     <w:nsid w:val="2C365AA3"/>
     <w:multiLevelType w:val="hybridMultilevel"/>
     <w:tmpl w:val="D0F6E514"/>
@@ -1845,7 +1975,7 @@
       </w:rPr>
     </w:lvl>
   </w:abstractNum>
-  <w:abstractNum w:abstractNumId="4" w15:restartNumberingAfterBreak="0">
+  <w:abstractNum w:abstractNumId="5" w15:restartNumberingAfterBreak="0">
     <w:nsid w:val="43B71517"/>
     <w:multiLevelType w:val="hybridMultilevel"/>
     <w:tmpl w:val="863A0212"/>
@@ -1958,7 +2088,120 @@
       </w:pPr>
     </w:lvl>
   </w:abstractNum>
-  <w:abstractNum w:abstractNumId="5" w15:restartNumberingAfterBreak="0">
+  <w:abstractNum w:abstractNumId="6" w15:restartNumberingAfterBreak="0">
+    <w:nsid w:val="4FF36D6B"/>
+    <w:multiLevelType w:val="hybridMultilevel"/>
+    <w:tmpl w:val="2E3651A8"/>
+    <w:lvl w:ilvl="0" w:tplc="A4B2EF90">
+      <w:numFmt w:val="bullet"/>
+      <w:lvlText w:val="-"/>
+      <w:lvlJc w:val="left"/>
+      <w:pPr>
+        <w:ind w:left="720" w:hanging="360"/>
+      </w:pPr>
+      <w:rPr>
+        <w:rFonts w:ascii="Times New Roman" w:eastAsiaTheme="minorHAnsi" w:hAnsi="Times New Roman" w:cs="Times New Roman" w:hint="default"/>
+        <w:sz w:val="22"/>
+      </w:rPr>
+    </w:lvl>
+    <w:lvl w:ilvl="1" w:tplc="04070003" w:tentative="1">
+      <w:start w:val="1"/>
+      <w:numFmt w:val="bullet"/>
+      <w:lvlText w:val="o"/>
+      <w:lvlJc w:val="left"/>
+      <w:pPr>
+        <w:ind w:left="1440" w:hanging="360"/>
+      </w:pPr>
+      <w:rPr>
+        <w:rFonts w:ascii="Courier New" w:hAnsi="Courier New" w:cs="Courier New" w:hint="default"/>
+      </w:rPr>
+    </w:lvl>
+    <w:lvl w:ilvl="2" w:tplc="04070005" w:tentative="1">
+      <w:start w:val="1"/>
+      <w:numFmt w:val="bullet"/>
+      <w:lvlText w:val=""/>
+      <w:lvlJc w:val="left"/>
+      <w:pPr>
+        <w:ind w:left="2160" w:hanging="360"/>
+      </w:pPr>
+      <w:rPr>
+        <w:rFonts w:ascii="Wingdings" w:hAnsi="Wingdings" w:hint="default"/>
+      </w:rPr>
+    </w:lvl>
+    <w:lvl w:ilvl="3" w:tplc="04070001" w:tentative="1">
+      <w:start w:val="1"/>
+      <w:numFmt w:val="bullet"/>
+      <w:lvlText w:val=""/>
+      <w:lvlJc w:val="left"/>
+      <w:pPr>
+        <w:ind w:left="2880" w:hanging="360"/>
+      </w:pPr>
+      <w:rPr>
+        <w:rFonts w:ascii="Symbol" w:hAnsi="Symbol" w:hint="default"/>
+      </w:rPr>
+    </w:lvl>
+    <w:lvl w:ilvl="4" w:tplc="04070003" w:tentative="1">
+      <w:start w:val="1"/>
+      <w:numFmt w:val="bullet"/>
+      <w:lvlText w:val="o"/>
+      <w:lvlJc w:val="left"/>
+      <w:pPr>
+        <w:ind w:left="3600" w:hanging="360"/>
+      </w:pPr>
+      <w:rPr>
+        <w:rFonts w:ascii="Courier New" w:hAnsi="Courier New" w:cs="Courier New" w:hint="default"/>
+      </w:rPr>
+    </w:lvl>
+    <w:lvl w:ilvl="5" w:tplc="04070005" w:tentative="1">
+      <w:start w:val="1"/>
+      <w:numFmt w:val="bullet"/>
+      <w:lvlText w:val=""/>
+      <w:lvlJc w:val="left"/>
+      <w:pPr>
+        <w:ind w:left="4320" w:hanging="360"/>
+      </w:pPr>
+      <w:rPr>
+        <w:rFonts w:ascii="Wingdings" w:hAnsi="Wingdings" w:hint="default"/>
+      </w:rPr>
+    </w:lvl>
+    <w:lvl w:ilvl="6" w:tplc="04070001" w:tentative="1">
+      <w:start w:val="1"/>
+      <w:numFmt w:val="bullet"/>
+      <w:lvlText w:val=""/>
+      <w:lvlJc w:val="left"/>
+      <w:pPr>
+        <w:ind w:left="5040" w:hanging="360"/>
+      </w:pPr>
+      <w:rPr>
+        <w:rFonts w:ascii="Symbol" w:hAnsi="Symbol" w:hint="default"/>
+      </w:rPr>
+    </w:lvl>
+    <w:lvl w:ilvl="7" w:tplc="04070003" w:tentative="1">
+      <w:start w:val="1"/>
+      <w:numFmt w:val="bullet"/>
+      <w:lvlText w:val="o"/>
+      <w:lvlJc w:val="left"/>
+      <w:pPr>
+        <w:ind w:left="5760" w:hanging="360"/>
+      </w:pPr>
+      <w:rPr>
+        <w:rFonts w:ascii="Courier New" w:hAnsi="Courier New" w:cs="Courier New" w:hint="default"/>
+      </w:rPr>
+    </w:lvl>
+    <w:lvl w:ilvl="8" w:tplc="04070005" w:tentative="1">
+      <w:start w:val="1"/>
+      <w:numFmt w:val="bullet"/>
+      <w:lvlText w:val=""/>
+      <w:lvlJc w:val="left"/>
+      <w:pPr>
+        <w:ind w:left="6480" w:hanging="360"/>
+      </w:pPr>
+      <w:rPr>
+        <w:rFonts w:ascii="Wingdings" w:hAnsi="Wingdings" w:hint="default"/>
+      </w:rPr>
+    </w:lvl>
+  </w:abstractNum>
+  <w:abstractNum w:abstractNumId="7" w15:restartNumberingAfterBreak="0">
     <w:nsid w:val="62256E72"/>
     <w:multiLevelType w:val="hybridMultilevel"/>
     <w:tmpl w:val="E9A2A98C"/>
@@ -2071,7 +2314,7 @@
       </w:rPr>
     </w:lvl>
   </w:abstractNum>
-  <w:abstractNum w:abstractNumId="6" w15:restartNumberingAfterBreak="0">
+  <w:abstractNum w:abstractNumId="8" w15:restartNumberingAfterBreak="0">
     <w:nsid w:val="685F53D0"/>
     <w:multiLevelType w:val="hybridMultilevel"/>
     <w:tmpl w:val="3AFC5BD8"/>
@@ -2188,22 +2431,28 @@
     <w:abstractNumId w:val="0"/>
   </w:num>
   <w:num w:numId="2" w16cid:durableId="889801124">
-    <w:abstractNumId w:val="6"/>
+    <w:abstractNumId w:val="8"/>
   </w:num>
   <w:num w:numId="3" w16cid:durableId="494760195">
+    <w:abstractNumId w:val="4"/>
+  </w:num>
+  <w:num w:numId="4" w16cid:durableId="8988091">
+    <w:abstractNumId w:val="2"/>
+  </w:num>
+  <w:num w:numId="5" w16cid:durableId="1705790955">
     <w:abstractNumId w:val="3"/>
   </w:num>
-  <w:num w:numId="4" w16cid:durableId="8988091">
+  <w:num w:numId="6" w16cid:durableId="1298216181">
+    <w:abstractNumId w:val="7"/>
+  </w:num>
+  <w:num w:numId="7" w16cid:durableId="1146820848">
+    <w:abstractNumId w:val="5"/>
+  </w:num>
+  <w:num w:numId="8" w16cid:durableId="55713709">
     <w:abstractNumId w:val="1"/>
   </w:num>
-  <w:num w:numId="5" w16cid:durableId="1705790955">
-    <w:abstractNumId w:val="2"/>
-  </w:num>
-  <w:num w:numId="6" w16cid:durableId="1298216181">
-    <w:abstractNumId w:val="5"/>
-  </w:num>
-  <w:num w:numId="7" w16cid:durableId="1146820848">
-    <w:abstractNumId w:val="4"/>
+  <w:num w:numId="9" w16cid:durableId="147945795">
+    <w:abstractNumId w:val="6"/>
   </w:num>
 </w:numbering>
 </file>
@@ -2612,7 +2861,6 @@
   <w:style w:type="character" w:default="1" w:styleId="Absatz-Standardschriftart">
     <w:name w:val="Default Paragraph Font"/>
     <w:uiPriority w:val="1"/>
-    <w:semiHidden/>
     <w:unhideWhenUsed/>
   </w:style>
   <w:style w:type="table" w:default="1" w:styleId="NormaleTabelle">

</xml_diff>